<commit_message>
Búsqueda de APIs actualizada
</commit_message>
<xml_diff>
--- a/PosiblesOpcionesApi.docx
+++ b/PosiblesOpcionesApi.docx
@@ -26,10 +26,7 @@
     <w:p/>
     <w:p>
       <w:r>
-        <w:t>Creo que n</w:t>
-      </w:r>
-      <w:r>
-        <w:t>ecesitarás registrarte y solicitar acceso a su API.</w:t>
+        <w:t>Creo que necesitarás registrarte y solicitar acceso a su API.</w:t>
       </w:r>
     </w:p>
     <w:p>
@@ -575,10 +572,7 @@
     </w:p>
     <w:p>
       <w:r>
-        <w:t>Este organismo tiene informes y datos abiertos sobre el mercado inmobiliario en Buenos Aires, una de las ciudades más representativas del país en bienes raíce</w:t>
-      </w:r>
-      <w:r>
-        <w:t>s</w:t>
+        <w:t>Este organismo tiene informes y datos abiertos sobre el mercado inmobiliario en Buenos Aires, una de las ciudades más representativas del país en bienes raíces</w:t>
       </w:r>
     </w:p>
     <w:p>
@@ -673,8 +667,6 @@
         </w:rPr>
         <w:t>: Estos son sitios populares de bienes raíces en Argentina. Aunque no ofrecen una API pública, puedes consultar sus reportes de mercado o contactarles para preguntar si tienen información estadística que puedan compartir.</w:t>
       </w:r>
-      <w:bookmarkStart w:id="0" w:name="_GoBack"/>
-      <w:bookmarkEnd w:id="0"/>
     </w:p>
     <w:p>
       <w:pPr>
@@ -724,9 +716,167 @@
         <w:t>: Publican reportes periódicos de precios y tendencias del mercado inmobiliario en Argentina. Consulta su sección de noticias o informes de mercado.</w:t>
       </w:r>
     </w:p>
+    <w:p>
+      <w:pPr>
+        <w:pStyle w:val="Ttulo1"/>
+        <w:textAlignment w:val="baseline"/>
+        <w:rPr>
+          <w:rFonts w:ascii="Verdana" w:hAnsi="Verdana"/>
+          <w:color w:val="141414"/>
+          <w:spacing w:val="-3"/>
+        </w:rPr>
+      </w:pPr>
+    </w:p>
+    <w:p>
+      <w:pPr>
+        <w:pStyle w:val="Ttulo1"/>
+        <w:textAlignment w:val="baseline"/>
+        <w:rPr>
+          <w:rFonts w:ascii="Verdana" w:hAnsi="Verdana"/>
+          <w:color w:val="141414"/>
+          <w:spacing w:val="-3"/>
+        </w:rPr>
+      </w:pPr>
+    </w:p>
+    <w:p>
+      <w:pPr>
+        <w:pStyle w:val="Ttulo1"/>
+        <w:textAlignment w:val="baseline"/>
+        <w:rPr>
+          <w:rFonts w:ascii="Verdana" w:hAnsi="Verdana"/>
+          <w:color w:val="141414"/>
+          <w:spacing w:val="-3"/>
+        </w:rPr>
+      </w:pPr>
+      <w:r>
+        <w:rPr>
+          <w:rFonts w:ascii="Verdana" w:hAnsi="Verdana"/>
+          <w:color w:val="141414"/>
+          <w:spacing w:val="-3"/>
+        </w:rPr>
+        <w:t xml:space="preserve">idealista </w:t>
+      </w:r>
+      <w:proofErr w:type="spellStart"/>
+      <w:r>
+        <w:rPr>
+          <w:rFonts w:ascii="Verdana" w:hAnsi="Verdana"/>
+          <w:color w:val="141414"/>
+          <w:spacing w:val="-3"/>
+        </w:rPr>
+        <w:t>Search</w:t>
+      </w:r>
+      <w:proofErr w:type="spellEnd"/>
+      <w:r>
+        <w:rPr>
+          <w:rFonts w:ascii="Verdana" w:hAnsi="Verdana"/>
+          <w:color w:val="141414"/>
+          <w:spacing w:val="-3"/>
+        </w:rPr>
+        <w:t xml:space="preserve"> API</w:t>
+      </w:r>
+      <w:r>
+        <w:rPr>
+          <w:rFonts w:ascii="Verdana" w:hAnsi="Verdana"/>
+          <w:color w:val="141414"/>
+          <w:spacing w:val="-3"/>
+        </w:rPr>
+        <w:t xml:space="preserve"> – Hay que pedir acceso</w:t>
+      </w:r>
+    </w:p>
+    <w:p>
+      <w:hyperlink r:id="rId15" w:history="1">
+        <w:r>
+          <w:rPr>
+            <w:rStyle w:val="Hipervnculo"/>
+          </w:rPr>
+          <w:t>https://developers.idealista.com/access-request</w:t>
+        </w:r>
+      </w:hyperlink>
+    </w:p>
     <w:p/>
+    <w:p>
+      <w:hyperlink r:id="rId16" w:history="1">
+        <w:r>
+          <w:rPr>
+            <w:rStyle w:val="Hipervnculo"/>
+            <w:rFonts w:ascii="Segoe UI" w:hAnsi="Segoe UI" w:cs="Segoe UI"/>
+            <w:color w:val="194C9A"/>
+            <w:highlight w:val="red"/>
+          </w:rPr>
+          <w:t> </w:t>
+        </w:r>
+        <w:r>
+          <w:rPr>
+            <w:rStyle w:val="site-name"/>
+            <w:rFonts w:ascii="Segoe UI" w:hAnsi="Segoe UI" w:cs="Segoe UI"/>
+            <w:b/>
+            <w:bCs/>
+            <w:color w:val="2C3E50"/>
+            <w:highlight w:val="red"/>
+          </w:rPr>
+          <w:t xml:space="preserve">API </w:t>
+        </w:r>
+        <w:proofErr w:type="spellStart"/>
+        <w:r>
+          <w:rPr>
+            <w:rStyle w:val="site-name"/>
+            <w:rFonts w:ascii="Segoe UI" w:hAnsi="Segoe UI" w:cs="Segoe UI"/>
+            <w:b/>
+            <w:bCs/>
+            <w:color w:val="2C3E50"/>
+            <w:highlight w:val="red"/>
+          </w:rPr>
+          <w:t>Wasi</w:t>
+        </w:r>
+        <w:proofErr w:type="spellEnd"/>
+      </w:hyperlink>
+      <w:r>
+        <w:rPr>
+          <w:highlight w:val="red"/>
+        </w:rPr>
+        <w:t xml:space="preserve"> – Necesitamos el plan pro de 48$ mensuales para poder usarla. Por ahora es mejor descartar esta API</w:t>
+      </w:r>
+    </w:p>
+    <w:p>
+      <w:hyperlink r:id="rId17" w:history="1">
+        <w:r>
+          <w:rPr>
+            <w:rStyle w:val="Hipervnculo"/>
+          </w:rPr>
+          <w:t>https://api.wasi.co/docs/guide/properties.html#obtener-todas-las-propiedades</w:t>
+        </w:r>
+      </w:hyperlink>
+    </w:p>
+    <w:p/>
+    <w:p>
+      <w:r>
+        <w:t>MAPAPROP – Hay que pedir acceso</w:t>
+      </w:r>
+      <w:bookmarkStart w:id="0" w:name="_GoBack"/>
+      <w:bookmarkEnd w:id="0"/>
+    </w:p>
+    <w:p>
+      <w:hyperlink r:id="rId18" w:history="1">
+        <w:r>
+          <w:rPr>
+            <w:rStyle w:val="Hipervnculo"/>
+          </w:rPr>
+          <w:t>https://www.mapaprop.com/dev/</w:t>
+        </w:r>
+      </w:hyperlink>
+    </w:p>
+    <w:p>
+      <w:proofErr w:type="spellStart"/>
+      <w:r>
+        <w:t>Token</w:t>
+      </w:r>
+      <w:proofErr w:type="spellEnd"/>
+      <w:r>
+        <w:t xml:space="preserve"> útil por 14 días</w:t>
+      </w:r>
+    </w:p>
     <w:sectPr>
-      <w:headerReference w:type="default" r:id="rId15"/>
+      <w:headerReference w:type="default" r:id="rId19"/>
       <w:pgSz w:w="11906" w:h="16838"/>
       <w:pgMar w:top="1417" w:right="1701" w:bottom="1417" w:left="1701" w:header="708" w:footer="708" w:gutter="0"/>
       <w:cols w:space="708"/>
@@ -1838,6 +1988,11 @@
       <w:lang w:eastAsia="es-ES"/>
     </w:rPr>
   </w:style>
+  <w:style w:type="character" w:customStyle="1" w:styleId="site-name">
+    <w:name w:val="site-name"/>
+    <w:basedOn w:val="Fuentedeprrafopredeter"/>
+    <w:rsid w:val="000912BF"/>
+  </w:style>
 </w:styles>
 </file>
 

</xml_diff>